<commit_message>
updated timeline and protocol
</commit_message>
<xml_diff>
--- a/Coordination/Protocols/240513_Meeting Notes_06.docx
+++ b/Coordination/Protocols/240513_Meeting Notes_06.docx
@@ -309,7 +309,7 @@
               <w:rPr>
                 <w:lang w:val="en-US"/>
               </w:rPr>
-              <w:t>5</w:t>
+              <w:t>6</w:t>
             </w:r>
           </w:p>
         </w:tc>
@@ -611,7 +611,13 @@
               <w:rPr>
                 <w:lang w:val="en-US"/>
               </w:rPr>
-              <w:t>01</w:t>
+              <w:t>2</w:t>
+            </w:r>
+            <w:r>
+              <w:rPr>
+                <w:lang w:val="en-US"/>
+              </w:rPr>
+              <w:t>1</w:t>
             </w:r>
             <w:r>
               <w:rPr>
@@ -659,7 +665,7 @@
               <w:rPr>
                 <w:lang w:val="en-US"/>
               </w:rPr>
-              <w:t>1</w:t>
+              <w:t>5</w:t>
             </w:r>
             <w:r>
               <w:rPr>
@@ -1850,7 +1856,7 @@
               <w:rPr>
                 <w:lang w:val="en-US"/>
               </w:rPr>
-              <w:t>13</w:t>
+              <w:t>xx</w:t>
             </w:r>
             <w:r>
               <w:rPr>
@@ -2234,9 +2240,115 @@
             </w:pPr>
             <w:r>
               <w:rPr>
-                <w:lang w:val="en-US"/>
-              </w:rPr>
-              <w:t>In specific coordinates within the grid, it is observed that values representing potential evapotranspiration (PET) exceed those denoting actual evapotranspiration (ET).</w:t>
+                <w:b/>
+                <w:bCs/>
+                <w:lang w:val="en-US"/>
+              </w:rPr>
+              <w:t>Potential Evapotranspiration Calculation:</w:t>
+            </w:r>
+            <w:r>
+              <w:rPr>
+                <w:lang w:val="en-US"/>
+              </w:rPr>
+              <w:t xml:space="preserve"> A</w:t>
+            </w:r>
+            <w:r>
+              <w:rPr>
+                <w:lang w:val="en-US"/>
+              </w:rPr>
+              <w:t>n alternative methodology involving the conversion of PET values into mass units w</w:t>
+            </w:r>
+            <w:r>
+              <w:rPr>
+                <w:lang w:val="en-US"/>
+              </w:rPr>
+              <w:t>as</w:t>
+            </w:r>
+            <w:r>
+              <w:rPr>
+                <w:lang w:val="en-US"/>
+              </w:rPr>
+              <w:t xml:space="preserve"> employed. This alternative approach utilize</w:t>
+            </w:r>
+            <w:r>
+              <w:rPr>
+                <w:lang w:val="en-US"/>
+              </w:rPr>
+              <w:t>s</w:t>
+            </w:r>
+            <w:r>
+              <w:rPr>
+                <w:lang w:val="en-US"/>
+              </w:rPr>
+              <w:t xml:space="preserve"> the </w:t>
+            </w:r>
+            <w:proofErr w:type="spellStart"/>
+            <w:r>
+              <w:rPr>
+                <w:lang w:val="en-US"/>
+              </w:rPr>
+              <w:t>cwd</w:t>
+            </w:r>
+            <w:proofErr w:type="spellEnd"/>
+            <w:r>
+              <w:rPr>
+                <w:lang w:val="en-US"/>
+              </w:rPr>
+              <w:t>::pet() function</w:t>
+            </w:r>
+            <w:r>
+              <w:rPr>
+                <w:lang w:val="en-US"/>
+              </w:rPr>
+              <w:t xml:space="preserve">, as opposed to employing the function </w:t>
+            </w:r>
+            <w:proofErr w:type="spellStart"/>
+            <w:r>
+              <w:rPr>
+                <w:lang w:val="en-US"/>
+              </w:rPr>
+              <w:t>cwd</w:t>
+            </w:r>
+            <w:proofErr w:type="spellEnd"/>
+            <w:r>
+              <w:rPr>
+                <w:lang w:val="en-US"/>
+              </w:rPr>
+              <w:t>::</w:t>
+            </w:r>
+            <w:proofErr w:type="spellStart"/>
+            <w:r>
+              <w:rPr>
+                <w:lang w:val="en-US"/>
+              </w:rPr>
+              <w:t>convert_et</w:t>
+            </w:r>
+            <w:proofErr w:type="spellEnd"/>
+            <w:r>
+              <w:rPr>
+                <w:lang w:val="en-US"/>
+              </w:rPr>
+              <w:t>().</w:t>
+            </w:r>
+          </w:p>
+          <w:p>
+            <w:pPr>
+              <w:pStyle w:val="Fliesstext"/>
+              <w:numPr>
+                <w:ilvl w:val="0"/>
+                <w:numId w:val="7"/>
+              </w:numPr>
+              <w:rPr>
+                <w:lang w:val="en-GB"/>
+              </w:rPr>
+            </w:pPr>
+            <w:r>
+              <w:rPr>
+                <w:b/>
+                <w:bCs/>
+                <w:lang w:val="en-US"/>
+              </w:rPr>
+              <w:t>pet():</w:t>
             </w:r>
             <w:r>
               <w:rPr>
@@ -2248,61 +2360,7 @@
               <w:rPr>
                 <w:lang w:val="en-US"/>
               </w:rPr>
-              <w:t>This discrepancy suggests a potential error in the units somewhere, which needs to be identified and corrected.</w:t>
-            </w:r>
-            <w:r>
-              <w:rPr>
-                <w:lang w:val="en-US"/>
-              </w:rPr>
               <w:t xml:space="preserve"> </w:t>
-            </w:r>
-            <w:r>
-              <w:rPr>
-                <w:lang w:val="en-US"/>
-              </w:rPr>
-              <w:t>Comparative analysis between PET values and FLUXNET data reveal</w:t>
-            </w:r>
-            <w:r>
-              <w:rPr>
-                <w:lang w:val="en-US"/>
-              </w:rPr>
-              <w:t>ed</w:t>
-            </w:r>
-            <w:r>
-              <w:rPr>
-                <w:lang w:val="en-US"/>
-              </w:rPr>
-              <w:t xml:space="preserve"> consistently elevated PET readings in relation to ET. Despite this observation, the underlying error within the dataset remains elusive. Consequently, an alternative methodology involving the conversion of PET values into mass units will be employed. This alternative approach will utilize the latent heat of vaporization derived from the "bigleaf" package, as opposed to employing the function </w:t>
-            </w:r>
-            <w:proofErr w:type="spellStart"/>
-            <w:proofErr w:type="gramStart"/>
-            <w:r>
-              <w:rPr>
-                <w:lang w:val="en-US"/>
-              </w:rPr>
-              <w:t>cwd</w:t>
-            </w:r>
-            <w:proofErr w:type="spellEnd"/>
-            <w:r>
-              <w:rPr>
-                <w:lang w:val="en-US"/>
-              </w:rPr>
-              <w:t>::</w:t>
-            </w:r>
-            <w:proofErr w:type="spellStart"/>
-            <w:proofErr w:type="gramEnd"/>
-            <w:r>
-              <w:rPr>
-                <w:lang w:val="en-US"/>
-              </w:rPr>
-              <w:t>convert_et</w:t>
-            </w:r>
-            <w:proofErr w:type="spellEnd"/>
-            <w:r>
-              <w:rPr>
-                <w:lang w:val="en-US"/>
-              </w:rPr>
-              <w:t>().</w:t>
             </w:r>
           </w:p>
         </w:tc>
@@ -2334,7 +2392,7 @@
               <w:rPr>
                 <w:lang w:val="en-US"/>
               </w:rPr>
-              <w:t>P</w:t>
+              <w:t>I</w:t>
             </w:r>
           </w:p>
         </w:tc>
@@ -2384,7 +2442,13 @@
               <w:rPr>
                 <w:lang w:val="en-US"/>
               </w:rPr>
-              <w:t>13</w:t>
+              <w:t>1</w:t>
+            </w:r>
+            <w:r>
+              <w:rPr>
+                <w:lang w:val="en-US"/>
+              </w:rPr>
+              <w:t>4</w:t>
             </w:r>
             <w:r>
               <w:rPr>
@@ -2429,35 +2493,37 @@
                 <w:lang w:val="en-US"/>
               </w:rPr>
             </w:pPr>
+            <w:r>
+              <w:rPr>
+                <w:lang w:val="en-US"/>
+              </w:rPr>
+              <w:t>Installed all required packages</w:t>
+            </w:r>
+            <w:r>
+              <w:rPr>
+                <w:lang w:val="en-US"/>
+              </w:rPr>
+              <w:t xml:space="preserve"> and </w:t>
+            </w:r>
+            <w:r>
+              <w:rPr>
+                <w:lang w:val="en-US"/>
+              </w:rPr>
+              <w:t xml:space="preserve">forked </w:t>
+            </w:r>
             <w:proofErr w:type="spellStart"/>
             <w:r>
               <w:rPr>
-                <w:b/>
-                <w:bCs/>
-                <w:lang w:val="en-US"/>
-              </w:rPr>
-              <w:t>patm</w:t>
+                <w:lang w:val="en-US"/>
+              </w:rPr>
+              <w:t>cwd_global</w:t>
             </w:r>
             <w:proofErr w:type="spellEnd"/>
             <w:r>
               <w:rPr>
-                <w:b/>
-                <w:bCs/>
-                <w:lang w:val="en-US"/>
-              </w:rPr>
-              <w:t xml:space="preserve">: </w:t>
-            </w:r>
-            <w:r>
-              <w:rPr>
-                <w:lang w:val="en-US"/>
-              </w:rPr>
-              <w:t>standard value is taken</w:t>
-            </w:r>
-            <w:r>
-              <w:rPr>
-                <w:lang w:val="en-US"/>
-              </w:rPr>
-              <w:t xml:space="preserve"> </w:t>
+                <w:lang w:val="en-US"/>
+              </w:rPr>
+              <w:t xml:space="preserve">. </w:t>
             </w:r>
           </w:p>
         </w:tc>
@@ -2539,7 +2605,25 @@
               <w:rPr>
                 <w:lang w:val="en-US"/>
               </w:rPr>
-              <w:t>1.05</w:t>
+              <w:t>1</w:t>
+            </w:r>
+            <w:r>
+              <w:rPr>
+                <w:lang w:val="en-US"/>
+              </w:rPr>
+              <w:t>4.</w:t>
+            </w:r>
+            <w:r>
+              <w:rPr>
+                <w:lang w:val="en-US"/>
+              </w:rPr>
+              <w:t>0</w:t>
+            </w:r>
+            <w:r>
+              <w:rPr>
+                <w:lang w:val="en-US"/>
+              </w:rPr>
+              <w:t>5</w:t>
             </w:r>
           </w:p>
         </w:tc>
@@ -2572,13 +2656,14 @@
                 <w:lang w:val="en-US"/>
               </w:rPr>
             </w:pPr>
+            <w:proofErr w:type="spellStart"/>
             <w:r>
               <w:rPr>
                 <w:b/>
                 <w:bCs/>
                 <w:lang w:val="en-US"/>
               </w:rPr>
-              <w:t>Resolution Adjustments</w:t>
+              <w:t>c</w:t>
             </w:r>
             <w:r>
               <w:rPr>
@@ -2586,6 +2671,23 @@
                 <w:bCs/>
                 <w:lang w:val="en-US"/>
               </w:rPr>
+              <w:t>wd</w:t>
+            </w:r>
+            <w:r>
+              <w:rPr>
+                <w:b/>
+                <w:bCs/>
+                <w:lang w:val="en-US"/>
+              </w:rPr>
+              <w:t>_global</w:t>
+            </w:r>
+            <w:proofErr w:type="spellEnd"/>
+            <w:r>
+              <w:rPr>
+                <w:b/>
+                <w:bCs/>
+                <w:lang w:val="en-US"/>
+              </w:rPr>
               <w:t>:</w:t>
             </w:r>
             <w:r>
@@ -2598,7 +2700,567 @@
               <w:rPr>
                 <w:lang w:val="en-US"/>
               </w:rPr>
-              <w:t>Interpolation procedures have been discontinued, resulting in each day now possessing an identical monthly value. Although instances of missing data persist within the dataset, these gaps are presently left unaddressed, with plans for subsequent handling at a later stage.</w:t>
+              <w:t>forked</w:t>
+            </w:r>
+            <w:r>
+              <w:rPr>
+                <w:lang w:val="en-US"/>
+              </w:rPr>
+              <w:t xml:space="preserve"> repo for the global </w:t>
+            </w:r>
+            <w:proofErr w:type="spellStart"/>
+            <w:r>
+              <w:rPr>
+                <w:lang w:val="en-US"/>
+              </w:rPr>
+              <w:t>cwd</w:t>
+            </w:r>
+            <w:proofErr w:type="spellEnd"/>
+            <w:r>
+              <w:rPr>
+                <w:lang w:val="en-US"/>
+              </w:rPr>
+              <w:t xml:space="preserve"> data</w:t>
+            </w:r>
+            <w:r>
+              <w:rPr>
+                <w:lang w:val="en-US"/>
+              </w:rPr>
+              <w:t xml:space="preserve"> and cloned it locally.</w:t>
+            </w:r>
+          </w:p>
+          <w:p>
+            <w:pPr>
+              <w:pStyle w:val="Fliesstext"/>
+              <w:numPr>
+                <w:ilvl w:val="1"/>
+                <w:numId w:val="7"/>
+              </w:numPr>
+              <w:rPr>
+                <w:b/>
+                <w:bCs/>
+                <w:lang w:val="en-US"/>
+              </w:rPr>
+            </w:pPr>
+            <w:r>
+              <w:rPr>
+                <w:b/>
+                <w:bCs/>
+                <w:lang w:val="en-US"/>
+              </w:rPr>
+              <w:t>1.</w:t>
+            </w:r>
+            <w:r>
+              <w:rPr>
+                <w:lang w:val="en-US"/>
+              </w:rPr>
+              <w:t xml:space="preserve"> </w:t>
+            </w:r>
+            <w:r>
+              <w:rPr>
+                <w:b/>
+                <w:bCs/>
+                <w:lang w:val="en-US"/>
+              </w:rPr>
+              <w:t>m</w:t>
+            </w:r>
+            <w:r>
+              <w:rPr>
+                <w:b/>
+                <w:bCs/>
+                <w:lang w:val="en-US"/>
+              </w:rPr>
+              <w:t>ap</w:t>
+            </w:r>
+            <w:r>
+              <w:rPr>
+                <w:b/>
+                <w:bCs/>
+                <w:lang w:val="en-US"/>
+              </w:rPr>
+              <w:t>2tidy:</w:t>
+            </w:r>
+            <w:r>
+              <w:rPr>
+                <w:lang w:val="en-US"/>
+              </w:rPr>
+              <w:t xml:space="preserve"> </w:t>
+            </w:r>
+            <w:r>
+              <w:rPr>
+                <w:lang w:val="en-US"/>
+              </w:rPr>
+              <w:t xml:space="preserve">The 'map2tidy' function </w:t>
+            </w:r>
+            <w:r>
+              <w:rPr>
+                <w:lang w:val="en-US"/>
+              </w:rPr>
+              <w:t>is</w:t>
+            </w:r>
+            <w:r>
+              <w:rPr>
+                <w:lang w:val="en-US"/>
+              </w:rPr>
+              <w:t xml:space="preserve"> utilized to extract longitude "stripes" across the entire time-series dataset. </w:t>
+            </w:r>
+            <w:r>
+              <w:rPr>
+                <w:lang w:val="en-US"/>
+              </w:rPr>
+              <w:t>It w</w:t>
+            </w:r>
+            <w:r>
+              <w:rPr>
+                <w:lang w:val="en-US"/>
+              </w:rPr>
+              <w:t>rites data to .</w:t>
+            </w:r>
+            <w:proofErr w:type="spellStart"/>
+            <w:r>
+              <w:rPr>
+                <w:lang w:val="en-US"/>
+              </w:rPr>
+              <w:t>rds</w:t>
+            </w:r>
+            <w:proofErr w:type="spellEnd"/>
+            <w:r>
+              <w:rPr>
+                <w:lang w:val="en-US"/>
+              </w:rPr>
+              <w:t xml:space="preserve"> files for each longitude index.</w:t>
+            </w:r>
+            <w:r>
+              <w:rPr>
+                <w:lang w:val="en-US"/>
+              </w:rPr>
+              <w:t xml:space="preserve"> </w:t>
+            </w:r>
+            <w:r>
+              <w:rPr>
+                <w:lang w:val="en-US"/>
+              </w:rPr>
+              <w:t>In the repository's '</w:t>
+            </w:r>
+            <w:proofErr w:type="spellStart"/>
+            <w:r>
+              <w:rPr>
+                <w:lang w:val="en-US"/>
+              </w:rPr>
+              <w:t>analysis_folder</w:t>
+            </w:r>
+            <w:proofErr w:type="spellEnd"/>
+            <w:r>
+              <w:rPr>
+                <w:lang w:val="en-US"/>
+              </w:rPr>
+              <w:t xml:space="preserve">', the 'make_tidy_cmip6' function </w:t>
+            </w:r>
+            <w:r>
+              <w:rPr>
+                <w:lang w:val="en-US"/>
+              </w:rPr>
+              <w:t xml:space="preserve">was updated </w:t>
+            </w:r>
+            <w:r>
+              <w:rPr>
+                <w:lang w:val="en-US"/>
+              </w:rPr>
+              <w:t>to work for all variables. This way, tidy data</w:t>
+            </w:r>
+            <w:r>
+              <w:rPr>
+                <w:lang w:val="en-US"/>
+              </w:rPr>
+              <w:t xml:space="preserve"> </w:t>
+            </w:r>
+            <w:r>
+              <w:rPr>
+                <w:lang w:val="en-US"/>
+              </w:rPr>
+              <w:t xml:space="preserve">frames </w:t>
+            </w:r>
+            <w:r>
+              <w:rPr>
+                <w:lang w:val="en-US"/>
+              </w:rPr>
+              <w:t xml:space="preserve">are created </w:t>
+            </w:r>
+            <w:r>
+              <w:rPr>
+                <w:lang w:val="en-US"/>
+              </w:rPr>
+              <w:t>for each longitude, covering the full time-series data.</w:t>
+            </w:r>
+            <w:r>
+              <w:rPr>
+                <w:lang w:val="en-US"/>
+              </w:rPr>
+              <w:t xml:space="preserve"> </w:t>
+            </w:r>
+          </w:p>
+          <w:p>
+            <w:pPr>
+              <w:pStyle w:val="Fliesstext"/>
+              <w:numPr>
+                <w:ilvl w:val="1"/>
+                <w:numId w:val="7"/>
+              </w:numPr>
+              <w:rPr>
+                <w:b/>
+                <w:bCs/>
+                <w:lang w:val="en-US"/>
+              </w:rPr>
+            </w:pPr>
+            <w:r>
+              <w:rPr>
+                <w:b/>
+                <w:bCs/>
+                <w:lang w:val="en-US"/>
+              </w:rPr>
+              <w:t xml:space="preserve">2. </w:t>
+            </w:r>
+            <w:proofErr w:type="spellStart"/>
+            <w:r>
+              <w:rPr>
+                <w:b/>
+                <w:bCs/>
+                <w:lang w:val="en-US"/>
+              </w:rPr>
+              <w:t>apply_cwd_global</w:t>
+            </w:r>
+            <w:proofErr w:type="spellEnd"/>
+            <w:r>
+              <w:rPr>
+                <w:b/>
+                <w:bCs/>
+                <w:lang w:val="en-US"/>
+              </w:rPr>
+              <w:t>:</w:t>
+            </w:r>
+            <w:r>
+              <w:rPr>
+                <w:lang w:val="en-US"/>
+              </w:rPr>
+              <w:t xml:space="preserve"> Creates a </w:t>
+            </w:r>
+            <w:proofErr w:type="spellStart"/>
+            <w:r>
+              <w:rPr>
+                <w:lang w:val="en-US"/>
+              </w:rPr>
+              <w:t>tibble</w:t>
+            </w:r>
+            <w:proofErr w:type="spellEnd"/>
+            <w:r>
+              <w:rPr>
+                <w:lang w:val="en-US"/>
+              </w:rPr>
+              <w:t xml:space="preserve"> containing the indices of longitudinal points to be processed.</w:t>
+            </w:r>
+            <w:r>
+              <w:rPr>
+                <w:lang w:val="en-US"/>
+              </w:rPr>
+              <w:t xml:space="preserve"> </w:t>
+            </w:r>
+            <w:r>
+              <w:rPr>
+                <w:lang w:val="en-US"/>
+              </w:rPr>
+              <w:t xml:space="preserve">Partitions this </w:t>
+            </w:r>
+            <w:proofErr w:type="spellStart"/>
+            <w:r>
+              <w:rPr>
+                <w:lang w:val="en-US"/>
+              </w:rPr>
+              <w:t>tibble</w:t>
+            </w:r>
+            <w:proofErr w:type="spellEnd"/>
+            <w:r>
+              <w:rPr>
+                <w:lang w:val="en-US"/>
+              </w:rPr>
+              <w:t xml:space="preserve"> across multiple cores for parallel processing using the </w:t>
+            </w:r>
+            <w:proofErr w:type="spellStart"/>
+            <w:r>
+              <w:rPr>
+                <w:lang w:val="en-US"/>
+              </w:rPr>
+              <w:t>multidplyr</w:t>
+            </w:r>
+            <w:proofErr w:type="spellEnd"/>
+            <w:r>
+              <w:rPr>
+                <w:lang w:val="en-US"/>
+              </w:rPr>
+              <w:t xml:space="preserve"> package.</w:t>
+            </w:r>
+            <w:r>
+              <w:rPr>
+                <w:lang w:val="en-US"/>
+              </w:rPr>
+              <w:t xml:space="preserve"> </w:t>
+            </w:r>
+            <w:r>
+              <w:rPr>
+                <w:lang w:val="en-US"/>
+              </w:rPr>
+              <w:t xml:space="preserve">Applies the </w:t>
+            </w:r>
+            <w:proofErr w:type="spellStart"/>
+            <w:r>
+              <w:rPr>
+                <w:lang w:val="en-US"/>
+              </w:rPr>
+              <w:t>cwd_byilon</w:t>
+            </w:r>
+            <w:proofErr w:type="spellEnd"/>
+            <w:r>
+              <w:rPr>
+                <w:lang w:val="en-US"/>
+              </w:rPr>
+              <w:t xml:space="preserve"> function to each longitudinal index in parallel, reading data from the input directory, processing it, and saving the results to the output directory with a specified file prefix.</w:t>
+            </w:r>
+          </w:p>
+          <w:p>
+            <w:pPr>
+              <w:pStyle w:val="Fliesstext"/>
+              <w:numPr>
+                <w:ilvl w:val="1"/>
+                <w:numId w:val="7"/>
+              </w:numPr>
+              <w:rPr>
+                <w:b/>
+                <w:bCs/>
+                <w:lang w:val="en-US"/>
+              </w:rPr>
+            </w:pPr>
+            <w:r>
+              <w:rPr>
+                <w:b/>
+                <w:bCs/>
+                <w:lang w:val="en-US"/>
+              </w:rPr>
+              <w:t xml:space="preserve">3. </w:t>
+            </w:r>
+            <w:proofErr w:type="spellStart"/>
+            <w:r>
+              <w:rPr>
+                <w:b/>
+                <w:bCs/>
+                <w:lang w:val="en-US"/>
+              </w:rPr>
+              <w:t>cwd_byilon</w:t>
+            </w:r>
+            <w:proofErr w:type="spellEnd"/>
+            <w:r>
+              <w:rPr>
+                <w:b/>
+                <w:bCs/>
+                <w:lang w:val="en-US"/>
+              </w:rPr>
+              <w:t xml:space="preserve">: </w:t>
+            </w:r>
+            <w:r>
+              <w:rPr>
+                <w:lang w:val="en-US"/>
+              </w:rPr>
+              <w:t>adjusted function for all the needed variables. Adjusted file paths.</w:t>
+            </w:r>
+          </w:p>
+          <w:p>
+            <w:pPr>
+              <w:pStyle w:val="Fliesstext"/>
+              <w:numPr>
+                <w:ilvl w:val="1"/>
+                <w:numId w:val="7"/>
+              </w:numPr>
+              <w:rPr>
+                <w:b/>
+                <w:bCs/>
+                <w:lang w:val="en-US"/>
+              </w:rPr>
+            </w:pPr>
+            <w:r>
+              <w:rPr>
+                <w:b/>
+                <w:bCs/>
+                <w:lang w:val="en-US"/>
+              </w:rPr>
+              <w:t xml:space="preserve">2. </w:t>
+            </w:r>
+            <w:proofErr w:type="spellStart"/>
+            <w:r>
+              <w:rPr>
+                <w:b/>
+                <w:bCs/>
+                <w:lang w:val="en-US"/>
+              </w:rPr>
+              <w:t>cwd</w:t>
+            </w:r>
+            <w:proofErr w:type="spellEnd"/>
+            <w:r>
+              <w:rPr>
+                <w:b/>
+                <w:bCs/>
+                <w:lang w:val="en-US"/>
+              </w:rPr>
+              <w:t>/</w:t>
+            </w:r>
+            <w:proofErr w:type="spellStart"/>
+            <w:r>
+              <w:rPr>
+                <w:b/>
+                <w:bCs/>
+                <w:lang w:val="en-US"/>
+              </w:rPr>
+              <w:t>pcwd</w:t>
+            </w:r>
+            <w:proofErr w:type="spellEnd"/>
+            <w:r>
+              <w:rPr>
+                <w:b/>
+                <w:bCs/>
+                <w:lang w:val="en-US"/>
+              </w:rPr>
+              <w:t xml:space="preserve"> function:</w:t>
+            </w:r>
+            <w:r>
+              <w:rPr>
+                <w:lang w:val="en-US"/>
+              </w:rPr>
+              <w:t xml:space="preserve"> The vignette</w:t>
+            </w:r>
+            <w:r>
+              <w:rPr>
+                <w:lang w:val="en-US"/>
+              </w:rPr>
+              <w:t xml:space="preserve"> I created</w:t>
+            </w:r>
+            <w:r>
+              <w:rPr>
+                <w:lang w:val="en-US"/>
+              </w:rPr>
+              <w:t xml:space="preserve"> where </w:t>
+            </w:r>
+            <w:r>
+              <w:rPr>
+                <w:lang w:val="en-US"/>
+              </w:rPr>
+              <w:t xml:space="preserve">the </w:t>
+            </w:r>
+            <w:proofErr w:type="spellStart"/>
+            <w:r>
+              <w:rPr>
+                <w:lang w:val="en-US"/>
+              </w:rPr>
+              <w:t>cwd</w:t>
+            </w:r>
+            <w:proofErr w:type="spellEnd"/>
+            <w:r>
+              <w:rPr>
+                <w:lang w:val="en-US"/>
+              </w:rPr>
+              <w:t xml:space="preserve"> and </w:t>
+            </w:r>
+            <w:proofErr w:type="spellStart"/>
+            <w:r>
+              <w:rPr>
+                <w:lang w:val="en-US"/>
+              </w:rPr>
+              <w:t>pcwd</w:t>
+            </w:r>
+            <w:proofErr w:type="spellEnd"/>
+            <w:r>
+              <w:rPr>
+                <w:lang w:val="en-US"/>
+              </w:rPr>
+              <w:t xml:space="preserve"> is calculated will be translated into a function in the new </w:t>
+            </w:r>
+            <w:proofErr w:type="spellStart"/>
+            <w:r>
+              <w:rPr>
+                <w:lang w:val="en-US"/>
+              </w:rPr>
+              <w:t>global_cwd</w:t>
+            </w:r>
+            <w:proofErr w:type="spellEnd"/>
+            <w:r>
+              <w:rPr>
+                <w:lang w:val="en-US"/>
+              </w:rPr>
+              <w:t xml:space="preserve"> repo</w:t>
+            </w:r>
+            <w:r>
+              <w:rPr>
+                <w:lang w:val="en-US"/>
+              </w:rPr>
+              <w:t xml:space="preserve"> (currently called </w:t>
+            </w:r>
+            <w:proofErr w:type="spellStart"/>
+            <w:r>
+              <w:rPr>
+                <w:lang w:val="en-US"/>
+              </w:rPr>
+              <w:t>my_cwd</w:t>
+            </w:r>
+            <w:proofErr w:type="spellEnd"/>
+            <w:r>
+              <w:rPr>
+                <w:lang w:val="en-US"/>
+              </w:rPr>
+              <w:t>)</w:t>
+            </w:r>
+            <w:r>
+              <w:rPr>
+                <w:lang w:val="en-US"/>
+              </w:rPr>
+              <w:t xml:space="preserve">. This function should take as parameters et and </w:t>
+            </w:r>
+            <w:proofErr w:type="spellStart"/>
+            <w:r>
+              <w:rPr>
+                <w:lang w:val="en-US"/>
+              </w:rPr>
+              <w:t>prec</w:t>
+            </w:r>
+            <w:proofErr w:type="spellEnd"/>
+            <w:r>
+              <w:rPr>
+                <w:lang w:val="en-US"/>
+              </w:rPr>
+              <w:t xml:space="preserve"> and return the </w:t>
+            </w:r>
+            <w:proofErr w:type="spellStart"/>
+            <w:r>
+              <w:rPr>
+                <w:lang w:val="en-US"/>
+              </w:rPr>
+              <w:t>cwd</w:t>
+            </w:r>
+            <w:proofErr w:type="spellEnd"/>
+            <w:r>
+              <w:rPr>
+                <w:lang w:val="en-US"/>
+              </w:rPr>
+              <w:t xml:space="preserve"> and </w:t>
+            </w:r>
+            <w:proofErr w:type="spellStart"/>
+            <w:r>
+              <w:rPr>
+                <w:lang w:val="en-US"/>
+              </w:rPr>
+              <w:t>pcwd</w:t>
+            </w:r>
+            <w:proofErr w:type="spellEnd"/>
+            <w:r>
+              <w:rPr>
+                <w:lang w:val="en-US"/>
+              </w:rPr>
+              <w:t xml:space="preserve"> timeseries.</w:t>
             </w:r>
           </w:p>
         </w:tc>
@@ -2622,14 +3284,8 @@
           <w:p>
             <w:pPr>
               <w:pStyle w:val="FormularZustndig"/>
-              <w:rPr>
-                <w:lang w:val="en-US"/>
-              </w:rPr>
-            </w:pPr>
-            <w:r>
-              <w:rPr>
-                <w:lang w:val="en-US"/>
-              </w:rPr>
+            </w:pPr>
+            <w:r>
               <w:t>I</w:t>
             </w:r>
           </w:p>
@@ -2647,9 +3303,6 @@
           <w:p>
             <w:pPr>
               <w:pStyle w:val="FormularZustndig"/>
-              <w:rPr>
-                <w:lang w:val="en-US"/>
-              </w:rPr>
             </w:pPr>
           </w:p>
         </w:tc>
@@ -2672,15 +3325,15 @@
           <w:p>
             <w:pPr>
               <w:pStyle w:val="FormularZustndig"/>
-              <w:rPr>
-                <w:lang w:val="en-US"/>
-              </w:rPr>
-            </w:pPr>
-            <w:r>
-              <w:rPr>
-                <w:lang w:val="en-US"/>
-              </w:rPr>
-              <w:t>1.05</w:t>
+            </w:pPr>
+            <w:r>
+              <w:t>1</w:t>
+            </w:r>
+            <w:r>
+              <w:t>4</w:t>
+            </w:r>
+            <w:r>
+              <w:t>.05</w:t>
             </w:r>
           </w:p>
         </w:tc>
@@ -2713,59 +3366,29 @@
                 <w:lang w:val="en-US"/>
               </w:rPr>
             </w:pPr>
-            <w:r>
-              <w:rPr>
-                <w:lang w:val="en-US"/>
-              </w:rPr>
-              <w:t xml:space="preserve">Clone repositories and install the required packages (map2tidy, </w:t>
-            </w:r>
             <w:proofErr w:type="spellStart"/>
             <w:r>
               <w:rPr>
-                <w:lang w:val="en-US"/>
-              </w:rPr>
-              <w:t>tidync</w:t>
+                <w:b/>
+                <w:bCs/>
+                <w:lang w:val="en-US"/>
+              </w:rPr>
+              <w:t>ilon</w:t>
             </w:r>
             <w:proofErr w:type="spellEnd"/>
             <w:r>
               <w:rPr>
-                <w:lang w:val="en-US"/>
-              </w:rPr>
-              <w:t xml:space="preserve">, </w:t>
-            </w:r>
-            <w:proofErr w:type="spellStart"/>
-            <w:r>
-              <w:rPr>
-                <w:lang w:val="en-US"/>
-              </w:rPr>
-              <w:t>multidyplr</w:t>
-            </w:r>
-            <w:proofErr w:type="spellEnd"/>
-            <w:r>
-              <w:rPr>
-                <w:lang w:val="en-US"/>
-              </w:rPr>
-              <w:t xml:space="preserve">, vroom, </w:t>
-            </w:r>
-            <w:proofErr w:type="spellStart"/>
-            <w:r>
-              <w:rPr>
-                <w:lang w:val="en-US"/>
-              </w:rPr>
-              <w:t>readr</w:t>
-            </w:r>
-            <w:proofErr w:type="spellEnd"/>
-            <w:r>
-              <w:rPr>
-                <w:lang w:val="en-US"/>
-              </w:rPr>
-              <w:t>)</w:t>
-            </w:r>
-            <w:r>
-              <w:rPr>
-                <w:lang w:val="en-US"/>
-              </w:rPr>
-              <w:t xml:space="preserve"> and binaries</w:t>
+                <w:b/>
+                <w:bCs/>
+                <w:lang w:val="en-US"/>
+              </w:rPr>
+              <w:t xml:space="preserve">: </w:t>
+            </w:r>
+            <w:r>
+              <w:rPr>
+                <w:lang w:val="en-US"/>
+              </w:rPr>
+              <w:t>is the longitude index</w:t>
             </w:r>
           </w:p>
         </w:tc>
@@ -2797,7 +3420,7 @@
               <w:rPr>
                 <w:lang w:val="en-US"/>
               </w:rPr>
-              <w:t>P</w:t>
+              <w:t>I</w:t>
             </w:r>
           </w:p>
         </w:tc>
@@ -2847,7 +3470,7 @@
               <w:rPr>
                 <w:lang w:val="en-US"/>
               </w:rPr>
-              <w:t>13.03</w:t>
+              <w:t>1.05</w:t>
             </w:r>
           </w:p>
         </w:tc>
@@ -2880,29 +3503,21 @@
                 <w:lang w:val="en-US"/>
               </w:rPr>
             </w:pPr>
-            <w:proofErr w:type="spellStart"/>
             <w:r>
               <w:rPr>
                 <w:b/>
                 <w:bCs/>
                 <w:lang w:val="en-US"/>
               </w:rPr>
-              <w:t>global_cwd</w:t>
-            </w:r>
-            <w:proofErr w:type="spellEnd"/>
+              <w:t>c</w:t>
+            </w:r>
             <w:r>
               <w:rPr>
                 <w:b/>
                 <w:bCs/>
                 <w:lang w:val="en-US"/>
               </w:rPr>
-              <w:t>:</w:t>
-            </w:r>
-            <w:r>
-              <w:rPr>
-                <w:lang w:val="en-US"/>
-              </w:rPr>
-              <w:t xml:space="preserve"> </w:t>
+              <w:t xml:space="preserve">hunks: </w:t>
             </w:r>
             <w:r>
               <w:rPr>
@@ -2914,327 +3529,51 @@
               <w:rPr>
                 <w:lang w:val="en-US"/>
               </w:rPr>
-              <w:t xml:space="preserve">reated new repo for the global </w:t>
+              <w:t>hunks of the data</w:t>
+            </w:r>
+            <w:r>
+              <w:rPr>
+                <w:lang w:val="en-US"/>
+              </w:rPr>
+              <w:t xml:space="preserve"> are written</w:t>
+            </w:r>
+            <w:r>
+              <w:rPr>
+                <w:lang w:val="en-US"/>
+              </w:rPr>
+              <w:t xml:space="preserve"> to separate files, placed in a directory as specified by the argument </w:t>
             </w:r>
             <w:proofErr w:type="spellStart"/>
             <w:r>
-              <w:rPr>
-                <w:lang w:val="en-US"/>
-              </w:rPr>
-              <w:t>cwd</w:t>
-            </w:r>
-            <w:proofErr w:type="spellEnd"/>
-            <w:r>
-              <w:rPr>
-                <w:lang w:val="en-US"/>
-              </w:rPr>
-              <w:t xml:space="preserve"> data. </w:t>
-            </w:r>
-          </w:p>
-          <w:p>
-            <w:pPr>
-              <w:pStyle w:val="Fliesstext"/>
-              <w:numPr>
-                <w:ilvl w:val="1"/>
-                <w:numId w:val="7"/>
-              </w:numPr>
               <w:rPr>
                 <w:b/>
                 <w:bCs/>
                 <w:lang w:val="en-US"/>
               </w:rPr>
-            </w:pPr>
+              <w:t>outdir</w:t>
+            </w:r>
+            <w:proofErr w:type="spellEnd"/>
+            <w:r>
+              <w:rPr>
+                <w:lang w:val="en-US"/>
+              </w:rPr>
+              <w:t> with file names specified by argument </w:t>
+            </w:r>
+            <w:proofErr w:type="spellStart"/>
             <w:r>
               <w:rPr>
                 <w:b/>
                 <w:bCs/>
                 <w:lang w:val="en-US"/>
               </w:rPr>
-              <w:t>1.</w:t>
-            </w:r>
-            <w:r>
-              <w:rPr>
-                <w:lang w:val="en-US"/>
-              </w:rPr>
-              <w:t xml:space="preserve"> </w:t>
-            </w:r>
-            <w:r>
-              <w:rPr>
-                <w:b/>
-                <w:bCs/>
-                <w:lang w:val="en-US"/>
-              </w:rPr>
-              <w:t>m</w:t>
-            </w:r>
-            <w:r>
-              <w:rPr>
-                <w:b/>
-                <w:bCs/>
-                <w:lang w:val="en-US"/>
-              </w:rPr>
-              <w:t>ap</w:t>
-            </w:r>
-            <w:r>
-              <w:rPr>
-                <w:b/>
-                <w:bCs/>
-                <w:lang w:val="en-US"/>
-              </w:rPr>
-              <w:t>2tidy:</w:t>
-            </w:r>
-            <w:r>
-              <w:rPr>
-                <w:lang w:val="en-US"/>
-              </w:rPr>
-              <w:t xml:space="preserve"> </w:t>
-            </w:r>
-            <w:r>
-              <w:rPr>
-                <w:lang w:val="en-US"/>
-              </w:rPr>
-              <w:t>T</w:t>
-            </w:r>
-            <w:r>
-              <w:rPr>
-                <w:lang w:val="en-US"/>
-              </w:rPr>
-              <w:t>he 'map2tidy' function</w:t>
-            </w:r>
-            <w:r>
-              <w:rPr>
-                <w:lang w:val="en-US"/>
-              </w:rPr>
-              <w:t xml:space="preserve"> will be utilized</w:t>
-            </w:r>
-            <w:r>
-              <w:rPr>
-                <w:lang w:val="en-US"/>
-              </w:rPr>
-              <w:t xml:space="preserve"> to extract longitude "stripes" across the entire time-series dataset. In the repository's '</w:t>
-            </w:r>
-            <w:proofErr w:type="spellStart"/>
-            <w:r>
-              <w:rPr>
-                <w:lang w:val="en-US"/>
-              </w:rPr>
-              <w:t>analysis_folder</w:t>
+              <w:t>fileprefix</w:t>
             </w:r>
             <w:proofErr w:type="spellEnd"/>
             <w:r>
               <w:rPr>
                 <w:lang w:val="en-US"/>
               </w:rPr>
-              <w:t>', we'll update the 'make_tidy_cmip6' function to work for all variables. This way, we can create tidy data</w:t>
-            </w:r>
-            <w:r>
-              <w:rPr>
-                <w:lang w:val="en-US"/>
-              </w:rPr>
-              <w:t xml:space="preserve"> </w:t>
-            </w:r>
-            <w:r>
-              <w:rPr>
-                <w:lang w:val="en-US"/>
-              </w:rPr>
-              <w:t>frames for each longitude, covering the full time-series data.</w:t>
-            </w:r>
-          </w:p>
-          <w:p>
-            <w:pPr>
-              <w:pStyle w:val="Fliesstext"/>
-              <w:numPr>
-                <w:ilvl w:val="1"/>
-                <w:numId w:val="7"/>
-              </w:numPr>
-              <w:rPr>
-                <w:b/>
-                <w:bCs/>
-                <w:lang w:val="en-US"/>
-              </w:rPr>
-            </w:pPr>
-            <w:r>
-              <w:rPr>
-                <w:b/>
-                <w:bCs/>
-                <w:lang w:val="en-US"/>
-              </w:rPr>
-              <w:t xml:space="preserve">2. </w:t>
-            </w:r>
-            <w:proofErr w:type="spellStart"/>
-            <w:r>
-              <w:rPr>
-                <w:b/>
-                <w:bCs/>
-                <w:lang w:val="en-US"/>
-              </w:rPr>
-              <w:t>cwd</w:t>
-            </w:r>
-            <w:proofErr w:type="spellEnd"/>
-            <w:r>
-              <w:rPr>
-                <w:b/>
-                <w:bCs/>
-                <w:lang w:val="en-US"/>
-              </w:rPr>
-              <w:t>/</w:t>
-            </w:r>
-            <w:proofErr w:type="spellStart"/>
-            <w:r>
-              <w:rPr>
-                <w:b/>
-                <w:bCs/>
-                <w:lang w:val="en-US"/>
-              </w:rPr>
-              <w:t>pcwd</w:t>
-            </w:r>
-            <w:proofErr w:type="spellEnd"/>
-            <w:r>
-              <w:rPr>
-                <w:b/>
-                <w:bCs/>
-                <w:lang w:val="en-US"/>
-              </w:rPr>
-              <w:t xml:space="preserve"> function:</w:t>
-            </w:r>
-            <w:r>
-              <w:rPr>
-                <w:lang w:val="en-US"/>
-              </w:rPr>
-              <w:t xml:space="preserve"> </w:t>
-            </w:r>
-            <w:r>
-              <w:rPr>
-                <w:lang w:val="en-US"/>
-              </w:rPr>
-              <w:t>The vignette</w:t>
-            </w:r>
-            <w:r>
-              <w:rPr>
-                <w:lang w:val="en-US"/>
-              </w:rPr>
-              <w:t xml:space="preserve"> I created</w:t>
-            </w:r>
-            <w:r>
-              <w:rPr>
-                <w:lang w:val="en-US"/>
-              </w:rPr>
-              <w:t xml:space="preserve"> where </w:t>
-            </w:r>
-            <w:r>
-              <w:rPr>
-                <w:lang w:val="en-US"/>
-              </w:rPr>
-              <w:t xml:space="preserve">the </w:t>
-            </w:r>
-            <w:proofErr w:type="spellStart"/>
-            <w:r>
-              <w:rPr>
-                <w:lang w:val="en-US"/>
-              </w:rPr>
-              <w:t>cwd</w:t>
-            </w:r>
-            <w:proofErr w:type="spellEnd"/>
-            <w:r>
-              <w:rPr>
-                <w:lang w:val="en-US"/>
-              </w:rPr>
-              <w:t xml:space="preserve"> and </w:t>
-            </w:r>
-            <w:proofErr w:type="spellStart"/>
-            <w:r>
-              <w:rPr>
-                <w:lang w:val="en-US"/>
-              </w:rPr>
-              <w:t>pcwd</w:t>
-            </w:r>
-            <w:proofErr w:type="spellEnd"/>
-            <w:r>
-              <w:rPr>
-                <w:lang w:val="en-US"/>
-              </w:rPr>
-              <w:t xml:space="preserve"> is calculated will be translated into a function in the new </w:t>
-            </w:r>
-            <w:proofErr w:type="spellStart"/>
-            <w:r>
-              <w:rPr>
-                <w:lang w:val="en-US"/>
-              </w:rPr>
-              <w:t>global_cwd</w:t>
-            </w:r>
-            <w:proofErr w:type="spellEnd"/>
-            <w:r>
-              <w:rPr>
-                <w:lang w:val="en-US"/>
-              </w:rPr>
-              <w:t xml:space="preserve"> repo</w:t>
-            </w:r>
-            <w:r>
-              <w:rPr>
-                <w:lang w:val="en-US"/>
-              </w:rPr>
-              <w:t xml:space="preserve"> (currently called </w:t>
-            </w:r>
-            <w:proofErr w:type="spellStart"/>
-            <w:r>
-              <w:rPr>
-                <w:lang w:val="en-US"/>
-              </w:rPr>
-              <w:t>my_cwd</w:t>
-            </w:r>
-            <w:proofErr w:type="spellEnd"/>
-            <w:r>
-              <w:rPr>
-                <w:lang w:val="en-US"/>
-              </w:rPr>
-              <w:t>)</w:t>
-            </w:r>
-            <w:r>
-              <w:rPr>
-                <w:lang w:val="en-US"/>
-              </w:rPr>
-              <w:t xml:space="preserve">. This function should take as parameters et and </w:t>
-            </w:r>
-            <w:proofErr w:type="spellStart"/>
-            <w:r>
-              <w:rPr>
-                <w:lang w:val="en-US"/>
-              </w:rPr>
-              <w:t>prec</w:t>
-            </w:r>
-            <w:proofErr w:type="spellEnd"/>
-            <w:r>
-              <w:rPr>
-                <w:lang w:val="en-US"/>
-              </w:rPr>
-              <w:t xml:space="preserve"> and return the </w:t>
-            </w:r>
-            <w:proofErr w:type="spellStart"/>
-            <w:r>
-              <w:rPr>
-                <w:lang w:val="en-US"/>
-              </w:rPr>
-              <w:t>cwd</w:t>
-            </w:r>
-            <w:proofErr w:type="spellEnd"/>
-            <w:r>
-              <w:rPr>
-                <w:lang w:val="en-US"/>
-              </w:rPr>
-              <w:t xml:space="preserve"> and </w:t>
-            </w:r>
-            <w:proofErr w:type="spellStart"/>
-            <w:r>
-              <w:rPr>
-                <w:lang w:val="en-US"/>
-              </w:rPr>
-              <w:t>pcwd</w:t>
-            </w:r>
-            <w:proofErr w:type="spellEnd"/>
-            <w:r>
-              <w:rPr>
-                <w:lang w:val="en-US"/>
-              </w:rPr>
-              <w:t xml:space="preserve"> timeseries.</w:t>
+              <w:t>. The chunks will be along longitudinal bands (single index in longitude, all indices in latitude).</w:t>
             </w:r>
           </w:p>
         </w:tc>
@@ -3258,9 +3597,15 @@
           <w:p>
             <w:pPr>
               <w:pStyle w:val="FormularZustndig"/>
-            </w:pPr>
-            <w:r>
-              <w:t>P</w:t>
+              <w:rPr>
+                <w:lang w:val="en-US"/>
+              </w:rPr>
+            </w:pPr>
+            <w:r>
+              <w:rPr>
+                <w:lang w:val="en-US"/>
+              </w:rPr>
+              <w:t>I</w:t>
             </w:r>
           </w:p>
         </w:tc>
@@ -3277,6 +3622,9 @@
           <w:p>
             <w:pPr>
               <w:pStyle w:val="FormularZustndig"/>
+              <w:rPr>
+                <w:lang w:val="en-US"/>
+              </w:rPr>
             </w:pPr>
           </w:p>
         </w:tc>
@@ -3299,9 +3647,15 @@
           <w:p>
             <w:pPr>
               <w:pStyle w:val="FormularZustndig"/>
-            </w:pPr>
-            <w:r>
-              <w:t>13.05</w:t>
+              <w:rPr>
+                <w:lang w:val="en-US"/>
+              </w:rPr>
+            </w:pPr>
+            <w:r>
+              <w:rPr>
+                <w:lang w:val="en-US"/>
+              </w:rPr>
+              <w:t>1.05</w:t>
             </w:r>
           </w:p>
         </w:tc>
@@ -3329,19 +3683,25 @@
                 <w:numId w:val="7"/>
               </w:numPr>
               <w:rPr>
+                <w:lang w:val="en-US"/>
+              </w:rPr>
+            </w:pPr>
+            <w:proofErr w:type="spellStart"/>
+            <w:r>
+              <w:rPr>
                 <w:b/>
                 <w:bCs/>
                 <w:lang w:val="en-US"/>
               </w:rPr>
-            </w:pPr>
-            <w:proofErr w:type="spellStart"/>
+              <w:t>n</w:t>
+            </w:r>
             <w:r>
               <w:rPr>
                 <w:b/>
                 <w:bCs/>
                 <w:lang w:val="en-US"/>
               </w:rPr>
-              <w:t>ilon</w:t>
+              <w:t>cores</w:t>
             </w:r>
             <w:proofErr w:type="spellEnd"/>
             <w:r>
@@ -3350,13 +3710,19 @@
                 <w:bCs/>
                 <w:lang w:val="en-US"/>
               </w:rPr>
-              <w:t xml:space="preserve">: </w:t>
-            </w:r>
-            <w:r>
-              <w:rPr>
-                <w:lang w:val="en-US"/>
-              </w:rPr>
-              <w:t>is the longitude index</w:t>
+              <w:t>:</w:t>
+            </w:r>
+            <w:r>
+              <w:rPr>
+                <w:lang w:val="en-US"/>
+              </w:rPr>
+              <w:t xml:space="preserve"> </w:t>
+            </w:r>
+            <w:r>
+              <w:rPr>
+                <w:lang w:val="en-US"/>
+              </w:rPr>
+              <w:t>To parallelize the computation of the canopy water deficit (CWD) across different longitudes, each core will be assigned the task of processing a specific file. This concurrent processing strategy ensures that computations for each longitude are performed independently and simultaneously across multiple cores, optimizing computational efficiency. Specifically, one core will be allocated to process one file, while subsequent files will be assigned to additional cores in parallel.</w:t>
             </w:r>
           </w:p>
         </w:tc>
@@ -3460,88 +3826,16 @@
           </w:tcPr>
           <w:p>
             <w:pPr>
-              <w:pStyle w:val="Fliesstext"/>
-              <w:numPr>
-                <w:ilvl w:val="0"/>
-                <w:numId w:val="7"/>
-              </w:numPr>
-              <w:rPr>
-                <w:b/>
-                <w:bCs/>
-                <w:lang w:val="en-US"/>
-              </w:rPr>
-            </w:pPr>
-            <w:r>
-              <w:rPr>
-                <w:b/>
-                <w:bCs/>
-                <w:lang w:val="en-US"/>
-              </w:rPr>
-              <w:t>c</w:t>
-            </w:r>
-            <w:r>
-              <w:rPr>
-                <w:b/>
-                <w:bCs/>
-                <w:lang w:val="en-US"/>
-              </w:rPr>
-              <w:t xml:space="preserve">hunks: </w:t>
-            </w:r>
-            <w:r>
-              <w:rPr>
-                <w:lang w:val="en-US"/>
-              </w:rPr>
-              <w:t>c</w:t>
-            </w:r>
-            <w:r>
-              <w:rPr>
-                <w:lang w:val="en-US"/>
-              </w:rPr>
-              <w:t>hunks of the data</w:t>
-            </w:r>
-            <w:r>
-              <w:rPr>
-                <w:lang w:val="en-US"/>
-              </w:rPr>
-              <w:t xml:space="preserve"> are written</w:t>
-            </w:r>
-            <w:r>
-              <w:rPr>
-                <w:lang w:val="en-US"/>
-              </w:rPr>
-              <w:t xml:space="preserve"> to separate files, placed in a directory as specified by the argument </w:t>
-            </w:r>
-            <w:proofErr w:type="spellStart"/>
-            <w:r>
-              <w:rPr>
-                <w:b/>
-                <w:bCs/>
-                <w:lang w:val="en-US"/>
-              </w:rPr>
-              <w:t>outdir</w:t>
-            </w:r>
-            <w:proofErr w:type="spellEnd"/>
-            <w:r>
-              <w:rPr>
-                <w:lang w:val="en-US"/>
-              </w:rPr>
-              <w:t> with file names specified by argument </w:t>
-            </w:r>
-            <w:proofErr w:type="spellStart"/>
-            <w:r>
-              <w:rPr>
-                <w:b/>
-                <w:bCs/>
-                <w:lang w:val="en-US"/>
-              </w:rPr>
-              <w:t>fileprefix</w:t>
-            </w:r>
-            <w:proofErr w:type="spellEnd"/>
-            <w:r>
-              <w:rPr>
-                <w:lang w:val="en-US"/>
-              </w:rPr>
-              <w:t>. The chunks will be along longitudinal bands (single index in longitude, all indices in latitude).</w:t>
+              <w:pStyle w:val="Heading1"/>
+              <w:rPr>
+                <w:lang w:val="en-US"/>
+              </w:rPr>
+            </w:pPr>
+            <w:r>
+              <w:rPr>
+                <w:lang w:val="en-US"/>
+              </w:rPr>
+              <w:t>Workflow</w:t>
             </w:r>
           </w:p>
         </w:tc>
@@ -3566,15 +3860,9 @@
             <w:pPr>
               <w:pStyle w:val="FormularZustndig"/>
               <w:rPr>
-                <w:lang w:val="en-US"/>
-              </w:rPr>
-            </w:pPr>
-            <w:r>
-              <w:rPr>
-                <w:lang w:val="en-US"/>
-              </w:rPr>
-              <w:t>I</w:t>
-            </w:r>
+                <w:lang w:val="en-GB"/>
+              </w:rPr>
+            </w:pPr>
           </w:p>
         </w:tc>
         <w:tc>
@@ -3591,7 +3879,7 @@
             <w:pPr>
               <w:pStyle w:val="FormularZustndig"/>
               <w:rPr>
-                <w:lang w:val="en-US"/>
+                <w:lang w:val="en-GB"/>
               </w:rPr>
             </w:pPr>
           </w:p>
@@ -3616,15 +3904,9 @@
             <w:pPr>
               <w:pStyle w:val="FormularZustndig"/>
               <w:rPr>
-                <w:lang w:val="en-US"/>
-              </w:rPr>
-            </w:pPr>
-            <w:r>
-              <w:rPr>
-                <w:lang w:val="en-US"/>
-              </w:rPr>
-              <w:t>1.05</w:t>
-            </w:r>
+                <w:lang w:val="en-GB"/>
+              </w:rPr>
+            </w:pPr>
           </w:p>
         </w:tc>
       </w:tr>
@@ -3651,46 +3933,48 @@
                 <w:numId w:val="7"/>
               </w:numPr>
               <w:rPr>
-                <w:lang w:val="en-US"/>
-              </w:rPr>
-            </w:pPr>
-            <w:proofErr w:type="spellStart"/>
+                <w:lang w:val="en-GB"/>
+              </w:rPr>
+            </w:pPr>
             <w:r>
               <w:rPr>
                 <w:b/>
                 <w:bCs/>
                 <w:lang w:val="en-US"/>
               </w:rPr>
-              <w:t>n</w:t>
-            </w:r>
-            <w:r>
-              <w:rPr>
-                <w:b/>
-                <w:bCs/>
-                <w:lang w:val="en-US"/>
-              </w:rPr>
-              <w:t>cores</w:t>
+              <w:t>Paths:</w:t>
+            </w:r>
+            <w:r>
+              <w:rPr>
+                <w:lang w:val="en-US"/>
+              </w:rPr>
+              <w:t xml:space="preserve"> data still in my own folder under </w:t>
+            </w:r>
+            <w:proofErr w:type="spellStart"/>
+            <w:r>
+              <w:rPr>
+                <w:lang w:val="en-US"/>
+              </w:rPr>
+              <w:t>data_download</w:t>
             </w:r>
             <w:proofErr w:type="spellEnd"/>
             <w:r>
               <w:rPr>
-                <w:b/>
-                <w:bCs/>
-                <w:lang w:val="en-US"/>
-              </w:rPr>
-              <w:t>:</w:t>
-            </w:r>
-            <w:r>
-              <w:rPr>
-                <w:lang w:val="en-US"/>
-              </w:rPr>
-              <w:t xml:space="preserve"> </w:t>
-            </w:r>
-            <w:r>
-              <w:rPr>
-                <w:lang w:val="en-US"/>
-              </w:rPr>
-              <w:t>To parallelize the computation of the canopy water deficit (CWD) across different longitudes, each core will be assigned the task of processing a specific file. This concurrent processing strategy ensures that computations for each longitude are performed independently and simultaneously across multiple cores, optimizing computational efficiency. Specifically, one core will be allocated to process one file, while subsequent files will be assigned to additional cores in parallel.</w:t>
+                <w:lang w:val="en-US"/>
+              </w:rPr>
+              <w:t xml:space="preserve">. </w:t>
+            </w:r>
+            <w:r>
+              <w:rPr>
+                <w:lang w:val="en-US"/>
+              </w:rPr>
+              <w:t xml:space="preserve">What do with the </w:t>
+            </w:r>
+            <w:r>
+              <w:rPr>
+                <w:lang w:val="en-US"/>
+              </w:rPr>
+              <w:t>cmip6 data it is not in scratch. Should I change it but I can’t….</w:t>
             </w:r>
           </w:p>
         </w:tc>
@@ -3715,14 +3999,14 @@
             <w:pPr>
               <w:pStyle w:val="FormularZustndig"/>
               <w:rPr>
-                <w:lang w:val="en-US"/>
-              </w:rPr>
-            </w:pPr>
-            <w:r>
-              <w:rPr>
-                <w:lang w:val="en-US"/>
-              </w:rPr>
-              <w:t>I</w:t>
+                <w:lang w:val="en-GB"/>
+              </w:rPr>
+            </w:pPr>
+            <w:r>
+              <w:rPr>
+                <w:lang w:val="en-GB"/>
+              </w:rPr>
+              <w:t>P</w:t>
             </w:r>
           </w:p>
         </w:tc>
@@ -3740,7 +4024,7 @@
             <w:pPr>
               <w:pStyle w:val="FormularZustndig"/>
               <w:rPr>
-                <w:lang w:val="en-US"/>
+                <w:lang w:val="en-GB"/>
               </w:rPr>
             </w:pPr>
           </w:p>
@@ -3765,14 +4049,26 @@
             <w:pPr>
               <w:pStyle w:val="FormularZustndig"/>
               <w:rPr>
-                <w:lang w:val="en-US"/>
-              </w:rPr>
-            </w:pPr>
-            <w:r>
-              <w:rPr>
-                <w:lang w:val="en-US"/>
-              </w:rPr>
-              <w:t>1.05</w:t>
+                <w:lang w:val="en-GB"/>
+              </w:rPr>
+            </w:pPr>
+            <w:r>
+              <w:rPr>
+                <w:lang w:val="en-GB"/>
+              </w:rPr>
+              <w:t>1</w:t>
+            </w:r>
+            <w:r>
+              <w:rPr>
+                <w:lang w:val="en-GB"/>
+              </w:rPr>
+              <w:t>4</w:t>
+            </w:r>
+            <w:r>
+              <w:rPr>
+                <w:lang w:val="en-GB"/>
+              </w:rPr>
+              <w:t>.05</w:t>
             </w:r>
           </w:p>
         </w:tc>
@@ -3796,14 +4092,16 @@
             <w:pPr>
               <w:pStyle w:val="Heading1"/>
               <w:rPr>
-                <w:lang w:val="en-US"/>
-              </w:rPr>
-            </w:pPr>
-            <w:r>
-              <w:rPr>
-                <w:lang w:val="en-US"/>
-              </w:rPr>
-              <w:t>Workflow</w:t>
+                <w:b w:val="0"/>
+                <w:bCs/>
+                <w:lang w:val="en-GB"/>
+              </w:rPr>
+            </w:pPr>
+            <w:r>
+              <w:rPr>
+                <w:lang w:val="en-US"/>
+              </w:rPr>
+              <w:t>Questions</w:t>
             </w:r>
           </w:p>
         </w:tc>
@@ -3901,72 +4199,26 @@
                 <w:numId w:val="7"/>
               </w:numPr>
               <w:rPr>
-                <w:lang w:val="en-GB"/>
-              </w:rPr>
-            </w:pPr>
-            <w:r>
-              <w:rPr>
-                <w:lang w:val="en-US"/>
-              </w:rPr>
-              <w:t>save</w:t>
-            </w:r>
-            <w:r>
-              <w:rPr>
-                <w:lang w:val="en-US"/>
-              </w:rPr>
-              <w:t>d</w:t>
-            </w:r>
-            <w:r>
-              <w:rPr>
-                <w:lang w:val="en-US"/>
-              </w:rPr>
-              <w:t xml:space="preserve"> extracted </w:t>
-            </w:r>
-            <w:proofErr w:type="spellStart"/>
-            <w:r>
-              <w:rPr>
-                <w:lang w:val="en-US"/>
-              </w:rPr>
-              <w:t>gridpoint</w:t>
-            </w:r>
-            <w:proofErr w:type="spellEnd"/>
-            <w:r>
-              <w:rPr>
-                <w:lang w:val="en-US"/>
-              </w:rPr>
-              <w:t xml:space="preserve"> </w:t>
-            </w:r>
-            <w:r>
-              <w:rPr>
-                <w:lang w:val="en-US"/>
-              </w:rPr>
-              <w:t>data to files and add</w:t>
-            </w:r>
-            <w:r>
-              <w:rPr>
-                <w:lang w:val="en-US"/>
-              </w:rPr>
-              <w:t>ed</w:t>
-            </w:r>
-            <w:r>
-              <w:rPr>
-                <w:lang w:val="en-US"/>
-              </w:rPr>
-              <w:t xml:space="preserve"> them to </w:t>
-            </w:r>
-            <w:proofErr w:type="spellStart"/>
-            <w:r>
-              <w:rPr>
-                <w:lang w:val="en-US"/>
-              </w:rPr>
-              <w:t>git</w:t>
-            </w:r>
-            <w:proofErr w:type="spellEnd"/>
-            <w:r>
-              <w:rPr>
-                <w:lang w:val="en-US"/>
-              </w:rPr>
-              <w:t xml:space="preserve"> repo</w:t>
+                <w:lang w:val="en-US"/>
+              </w:rPr>
+            </w:pPr>
+            <w:r>
+              <w:rPr>
+                <w:lang w:val="en-US"/>
+              </w:rPr>
+              <w:t>We started by estimating S0 as the CWD at which vegetation ‘activity’ ceases.</w:t>
+            </w:r>
+            <w:r>
+              <w:rPr>
+                <w:lang w:val="en-US"/>
+              </w:rPr>
+              <w:t xml:space="preserve"> Why? In paper global patterns of </w:t>
+            </w:r>
+            <w:r>
+              <w:rPr>
+                <w:lang w:val="en-US"/>
+              </w:rPr>
+              <w:t>water storage in the rooting zones of vegetation</w:t>
             </w:r>
           </w:p>
         </w:tc>
@@ -3991,15 +4243,9 @@
             <w:pPr>
               <w:pStyle w:val="FormularZustndig"/>
               <w:rPr>
-                <w:lang w:val="en-GB"/>
-              </w:rPr>
-            </w:pPr>
-            <w:r>
-              <w:rPr>
-                <w:lang w:val="en-GB"/>
-              </w:rPr>
-              <w:t>I</w:t>
-            </w:r>
+                <w:lang w:val="en-US"/>
+              </w:rPr>
+            </w:pPr>
           </w:p>
         </w:tc>
         <w:tc>
@@ -4016,7 +4262,7 @@
             <w:pPr>
               <w:pStyle w:val="FormularZustndig"/>
               <w:rPr>
-                <w:lang w:val="en-GB"/>
+                <w:lang w:val="en-US"/>
               </w:rPr>
             </w:pPr>
           </w:p>
@@ -4041,240 +4287,6 @@
             <w:pPr>
               <w:pStyle w:val="FormularZustndig"/>
               <w:rPr>
-                <w:lang w:val="en-GB"/>
-              </w:rPr>
-            </w:pPr>
-            <w:r>
-              <w:rPr>
-                <w:lang w:val="en-GB"/>
-              </w:rPr>
-              <w:t>1.05</w:t>
-            </w:r>
-          </w:p>
-        </w:tc>
-      </w:tr>
-      <w:tr>
-        <w:tc>
-          <w:tcPr>
-            <w:tcW w:w="7619" w:type="dxa"/>
-            <w:tcBorders>
-              <w:top w:val="nil"/>
-              <w:left w:val="nil"/>
-              <w:bottom w:val="nil"/>
-              <w:right w:val="single" w:sz="4" w:space="0" w:color="auto"/>
-            </w:tcBorders>
-            <w:shd w:val="clear" w:color="auto" w:fill="auto"/>
-            <w:tcMar>
-              <w:right w:w="170" w:type="dxa"/>
-            </w:tcMar>
-          </w:tcPr>
-          <w:p>
-            <w:pPr>
-              <w:pStyle w:val="Heading1"/>
-              <w:rPr>
-                <w:b w:val="0"/>
-                <w:bCs/>
-                <w:lang w:val="en-GB"/>
-              </w:rPr>
-            </w:pPr>
-            <w:r>
-              <w:rPr>
-                <w:lang w:val="en-US"/>
-              </w:rPr>
-              <w:t>Questions</w:t>
-            </w:r>
-          </w:p>
-        </w:tc>
-        <w:tc>
-          <w:tcPr>
-            <w:tcW w:w="480" w:type="dxa"/>
-            <w:tcBorders>
-              <w:top w:val="nil"/>
-              <w:left w:val="single" w:sz="4" w:space="0" w:color="auto"/>
-              <w:bottom w:val="nil"/>
-              <w:right w:val="nil"/>
-            </w:tcBorders>
-            <w:shd w:val="clear" w:color="auto" w:fill="auto"/>
-            <w:tcMar>
-              <w:top w:w="57" w:type="dxa"/>
-              <w:left w:w="85" w:type="dxa"/>
-              <w:bottom w:w="57" w:type="dxa"/>
-              <w:right w:w="85" w:type="dxa"/>
-            </w:tcMar>
-          </w:tcPr>
-          <w:p>
-            <w:pPr>
-              <w:pStyle w:val="FormularZustndig"/>
-              <w:rPr>
-                <w:lang w:val="en-GB"/>
-              </w:rPr>
-            </w:pPr>
-          </w:p>
-        </w:tc>
-        <w:tc>
-          <w:tcPr>
-            <w:tcW w:w="522" w:type="dxa"/>
-            <w:tcBorders>
-              <w:top w:val="nil"/>
-              <w:left w:val="nil"/>
-              <w:bottom w:val="nil"/>
-              <w:right w:val="nil"/>
-            </w:tcBorders>
-          </w:tcPr>
-          <w:p>
-            <w:pPr>
-              <w:pStyle w:val="FormularZustndig"/>
-              <w:rPr>
-                <w:lang w:val="en-GB"/>
-              </w:rPr>
-            </w:pPr>
-          </w:p>
-        </w:tc>
-        <w:tc>
-          <w:tcPr>
-            <w:tcW w:w="791" w:type="dxa"/>
-            <w:tcBorders>
-              <w:top w:val="nil"/>
-              <w:left w:val="nil"/>
-              <w:bottom w:val="nil"/>
-              <w:right w:val="nil"/>
-            </w:tcBorders>
-            <w:shd w:val="clear" w:color="auto" w:fill="auto"/>
-            <w:tcMar>
-              <w:top w:w="57" w:type="dxa"/>
-              <w:left w:w="85" w:type="dxa"/>
-              <w:bottom w:w="57" w:type="dxa"/>
-            </w:tcMar>
-          </w:tcPr>
-          <w:p>
-            <w:pPr>
-              <w:pStyle w:val="FormularZustndig"/>
-              <w:rPr>
-                <w:lang w:val="en-GB"/>
-              </w:rPr>
-            </w:pPr>
-          </w:p>
-        </w:tc>
-      </w:tr>
-      <w:tr>
-        <w:tc>
-          <w:tcPr>
-            <w:tcW w:w="7619" w:type="dxa"/>
-            <w:tcBorders>
-              <w:top w:val="nil"/>
-              <w:left w:val="nil"/>
-              <w:bottom w:val="nil"/>
-              <w:right w:val="single" w:sz="4" w:space="0" w:color="auto"/>
-            </w:tcBorders>
-            <w:shd w:val="clear" w:color="auto" w:fill="auto"/>
-            <w:tcMar>
-              <w:right w:w="170" w:type="dxa"/>
-            </w:tcMar>
-          </w:tcPr>
-          <w:p>
-            <w:pPr>
-              <w:pStyle w:val="Fliesstext"/>
-              <w:numPr>
-                <w:ilvl w:val="0"/>
-                <w:numId w:val="7"/>
-              </w:numPr>
-              <w:rPr>
-                <w:lang w:val="en-US"/>
-              </w:rPr>
-            </w:pPr>
-            <w:r>
-              <w:rPr>
-                <w:lang w:val="en-US"/>
-              </w:rPr>
-              <w:t xml:space="preserve">What do with the </w:t>
-            </w:r>
-            <w:r>
-              <w:rPr>
-                <w:lang w:val="en-US"/>
-              </w:rPr>
-              <w:t xml:space="preserve">cmip6 data it is not in scratch. Should I change </w:t>
-            </w:r>
-            <w:proofErr w:type="gramStart"/>
-            <w:r>
-              <w:rPr>
-                <w:lang w:val="en-US"/>
-              </w:rPr>
-              <w:t>it</w:t>
-            </w:r>
-            <w:proofErr w:type="gramEnd"/>
-            <w:r>
-              <w:rPr>
-                <w:lang w:val="en-US"/>
-              </w:rPr>
-              <w:t xml:space="preserve"> but I can’t….</w:t>
-            </w:r>
-          </w:p>
-        </w:tc>
-        <w:tc>
-          <w:tcPr>
-            <w:tcW w:w="480" w:type="dxa"/>
-            <w:tcBorders>
-              <w:top w:val="nil"/>
-              <w:left w:val="single" w:sz="4" w:space="0" w:color="auto"/>
-              <w:bottom w:val="nil"/>
-              <w:right w:val="nil"/>
-            </w:tcBorders>
-            <w:shd w:val="clear" w:color="auto" w:fill="auto"/>
-            <w:tcMar>
-              <w:top w:w="57" w:type="dxa"/>
-              <w:left w:w="85" w:type="dxa"/>
-              <w:bottom w:w="57" w:type="dxa"/>
-              <w:right w:w="85" w:type="dxa"/>
-            </w:tcMar>
-          </w:tcPr>
-          <w:p>
-            <w:pPr>
-              <w:pStyle w:val="FormularZustndig"/>
-              <w:rPr>
-                <w:lang w:val="en-US"/>
-              </w:rPr>
-            </w:pPr>
-          </w:p>
-        </w:tc>
-        <w:tc>
-          <w:tcPr>
-            <w:tcW w:w="522" w:type="dxa"/>
-            <w:tcBorders>
-              <w:top w:val="nil"/>
-              <w:left w:val="nil"/>
-              <w:bottom w:val="nil"/>
-              <w:right w:val="nil"/>
-            </w:tcBorders>
-          </w:tcPr>
-          <w:p>
-            <w:pPr>
-              <w:pStyle w:val="FormularZustndig"/>
-              <w:rPr>
-                <w:lang w:val="en-US"/>
-              </w:rPr>
-            </w:pPr>
-          </w:p>
-        </w:tc>
-        <w:tc>
-          <w:tcPr>
-            <w:tcW w:w="791" w:type="dxa"/>
-            <w:tcBorders>
-              <w:top w:val="nil"/>
-              <w:left w:val="nil"/>
-              <w:bottom w:val="nil"/>
-              <w:right w:val="nil"/>
-            </w:tcBorders>
-            <w:shd w:val="clear" w:color="auto" w:fill="auto"/>
-            <w:tcMar>
-              <w:top w:w="57" w:type="dxa"/>
-              <w:left w:w="85" w:type="dxa"/>
-              <w:bottom w:w="57" w:type="dxa"/>
-            </w:tcMar>
-          </w:tcPr>
-          <w:p>
-            <w:pPr>
-              <w:pStyle w:val="FormularZustndig"/>
-              <w:rPr>
                 <w:lang w:val="en-US"/>
               </w:rPr>
             </w:pPr>
@@ -4285,6 +4297,9 @@
     <w:p>
       <w:pPr>
         <w:spacing w:line="240" w:lineRule="auto"/>
+        <w:rPr>
+          <w:lang w:val="en-US"/>
+        </w:rPr>
       </w:pPr>
     </w:p>
     <w:p>
@@ -4396,7 +4411,7 @@
             <w:pStyle w:val="BeKopfFusslinks"/>
           </w:pPr>
           <w:r>
-            <w:t>0</w:t>
+            <w:t>2</w:t>
           </w:r>
           <w:r>
             <w:t>1</w:t>
@@ -4433,14 +4448,12 @@
           <w:pPr>
             <w:pStyle w:val="BeKopfFusslinks"/>
           </w:pPr>
-          <w:proofErr w:type="gramStart"/>
           <w:r>
             <w:t>Bachelor</w:t>
           </w:r>
           <w:r>
             <w:t xml:space="preserve"> Thesis</w:t>
           </w:r>
-          <w:proofErr w:type="gramEnd"/>
         </w:p>
         <w:p>
           <w:pPr>
@@ -6399,6 +6412,119 @@
     </w:lvl>
   </w:abstractNum>
   <w:abstractNum w:abstractNumId="14" w15:restartNumberingAfterBreak="0">
+    <w:nsid w:val="74B92B46"/>
+    <w:multiLevelType w:val="multilevel"/>
+    <w:tmpl w:val="9F9834F2"/>
+    <w:lvl w:ilvl="0">
+      <w:start w:val="1"/>
+      <w:numFmt w:val="decimal"/>
+      <w:lvlText w:val="%1."/>
+      <w:lvlJc w:val="left"/>
+      <w:pPr>
+        <w:tabs>
+          <w:tab w:val="num" w:pos="720"/>
+        </w:tabs>
+        <w:ind w:left="720" w:hanging="360"/>
+      </w:pPr>
+    </w:lvl>
+    <w:lvl w:ilvl="1" w:tentative="1">
+      <w:start w:val="1"/>
+      <w:numFmt w:val="decimal"/>
+      <w:lvlText w:val="%2."/>
+      <w:lvlJc w:val="left"/>
+      <w:pPr>
+        <w:tabs>
+          <w:tab w:val="num" w:pos="1440"/>
+        </w:tabs>
+        <w:ind w:left="1440" w:hanging="360"/>
+      </w:pPr>
+    </w:lvl>
+    <w:lvl w:ilvl="2" w:tentative="1">
+      <w:start w:val="1"/>
+      <w:numFmt w:val="decimal"/>
+      <w:lvlText w:val="%3."/>
+      <w:lvlJc w:val="left"/>
+      <w:pPr>
+        <w:tabs>
+          <w:tab w:val="num" w:pos="2160"/>
+        </w:tabs>
+        <w:ind w:left="2160" w:hanging="360"/>
+      </w:pPr>
+    </w:lvl>
+    <w:lvl w:ilvl="3" w:tentative="1">
+      <w:start w:val="1"/>
+      <w:numFmt w:val="decimal"/>
+      <w:lvlText w:val="%4."/>
+      <w:lvlJc w:val="left"/>
+      <w:pPr>
+        <w:tabs>
+          <w:tab w:val="num" w:pos="2880"/>
+        </w:tabs>
+        <w:ind w:left="2880" w:hanging="360"/>
+      </w:pPr>
+    </w:lvl>
+    <w:lvl w:ilvl="4" w:tentative="1">
+      <w:start w:val="1"/>
+      <w:numFmt w:val="decimal"/>
+      <w:lvlText w:val="%5."/>
+      <w:lvlJc w:val="left"/>
+      <w:pPr>
+        <w:tabs>
+          <w:tab w:val="num" w:pos="3600"/>
+        </w:tabs>
+        <w:ind w:left="3600" w:hanging="360"/>
+      </w:pPr>
+    </w:lvl>
+    <w:lvl w:ilvl="5" w:tentative="1">
+      <w:start w:val="1"/>
+      <w:numFmt w:val="decimal"/>
+      <w:lvlText w:val="%6."/>
+      <w:lvlJc w:val="left"/>
+      <w:pPr>
+        <w:tabs>
+          <w:tab w:val="num" w:pos="4320"/>
+        </w:tabs>
+        <w:ind w:left="4320" w:hanging="360"/>
+      </w:pPr>
+    </w:lvl>
+    <w:lvl w:ilvl="6" w:tentative="1">
+      <w:start w:val="1"/>
+      <w:numFmt w:val="decimal"/>
+      <w:lvlText w:val="%7."/>
+      <w:lvlJc w:val="left"/>
+      <w:pPr>
+        <w:tabs>
+          <w:tab w:val="num" w:pos="5040"/>
+        </w:tabs>
+        <w:ind w:left="5040" w:hanging="360"/>
+      </w:pPr>
+    </w:lvl>
+    <w:lvl w:ilvl="7" w:tentative="1">
+      <w:start w:val="1"/>
+      <w:numFmt w:val="decimal"/>
+      <w:lvlText w:val="%8."/>
+      <w:lvlJc w:val="left"/>
+      <w:pPr>
+        <w:tabs>
+          <w:tab w:val="num" w:pos="5760"/>
+        </w:tabs>
+        <w:ind w:left="5760" w:hanging="360"/>
+      </w:pPr>
+    </w:lvl>
+    <w:lvl w:ilvl="8" w:tentative="1">
+      <w:start w:val="1"/>
+      <w:numFmt w:val="decimal"/>
+      <w:lvlText w:val="%9."/>
+      <w:lvlJc w:val="left"/>
+      <w:pPr>
+        <w:tabs>
+          <w:tab w:val="num" w:pos="6480"/>
+        </w:tabs>
+        <w:ind w:left="6480" w:hanging="360"/>
+      </w:pPr>
+    </w:lvl>
+  </w:abstractNum>
+  <w:abstractNum w:abstractNumId="15" w15:restartNumberingAfterBreak="0">
     <w:nsid w:val="774322BD"/>
     <w:multiLevelType w:val="multilevel"/>
     <w:tmpl w:val="AA225BC4"/>
@@ -6547,7 +6673,7 @@
       </w:rPr>
     </w:lvl>
   </w:abstractNum>
-  <w:abstractNum w:abstractNumId="15" w15:restartNumberingAfterBreak="0">
+  <w:abstractNum w:abstractNumId="16" w15:restartNumberingAfterBreak="0">
     <w:nsid w:val="7B0006AD"/>
     <w:multiLevelType w:val="multilevel"/>
     <w:tmpl w:val="4246E92C"/>
@@ -6688,7 +6814,7 @@
       </w:rPr>
     </w:lvl>
   </w:abstractNum>
-  <w:abstractNum w:abstractNumId="16" w15:restartNumberingAfterBreak="0">
+  <w:abstractNum w:abstractNumId="17" w15:restartNumberingAfterBreak="0">
     <w:nsid w:val="7F203B19"/>
     <w:multiLevelType w:val="multilevel"/>
     <w:tmpl w:val="5BF2DCF4"/>
@@ -6830,7 +6956,7 @@
     </w:lvl>
   </w:abstractNum>
   <w:num w:numId="1" w16cid:durableId="758675674">
-    <w:abstractNumId w:val="15"/>
+    <w:abstractNumId w:val="16"/>
   </w:num>
   <w:num w:numId="2" w16cid:durableId="701857680">
     <w:abstractNumId w:val="3"/>
@@ -6842,7 +6968,7 @@
     <w:abstractNumId w:val="12"/>
   </w:num>
   <w:num w:numId="5" w16cid:durableId="2116442605">
-    <w:abstractNumId w:val="16"/>
+    <w:abstractNumId w:val="17"/>
   </w:num>
   <w:num w:numId="6" w16cid:durableId="1468741932">
     <w:abstractNumId w:val="11"/>
@@ -6857,7 +6983,7 @@
     <w:abstractNumId w:val="7"/>
   </w:num>
   <w:num w:numId="10" w16cid:durableId="500701148">
-    <w:abstractNumId w:val="14"/>
+    <w:abstractNumId w:val="15"/>
   </w:num>
   <w:num w:numId="11" w16cid:durableId="401291677">
     <w:abstractNumId w:val="9"/>
@@ -6906,6 +7032,9 @@
   </w:num>
   <w:num w:numId="26" w16cid:durableId="750004972">
     <w:abstractNumId w:val="5"/>
+  </w:num>
+  <w:num w:numId="27" w16cid:durableId="1218786227">
+    <w:abstractNumId w:val="14"/>
   </w:num>
   <w:numIdMacAtCleanup w:val="6"/>
 </w:numbering>
@@ -8589,6 +8718,24 @@
 </file>
 
 <file path=customXml/item1.xml><?xml version="1.0" encoding="utf-8"?>
+<p:properties xmlns:p="http://schemas.microsoft.com/office/2006/metadata/properties" xmlns:xsi="http://www.w3.org/2001/XMLSchema-instance" xmlns:pc="http://schemas.microsoft.com/office/infopath/2007/PartnerControls">
+  <documentManagement>
+    <SharedWithUsers xmlns="002c2250-87b0-41a1-8a63-78dd733826aa">
+      <UserInfo>
+        <DisplayName>Jungo Barbara</DisplayName>
+        <AccountId>83</AccountId>
+        <AccountType/>
+      </UserInfo>
+    </SharedWithUsers>
+  </documentManagement>
+</p:properties>
+</file>
+
+<file path=customXml/item2.xml><?xml version="1.0" encoding="utf-8"?>
+<b:Sources xmlns:b="http://schemas.openxmlformats.org/officeDocument/2006/bibliography" xmlns="http://schemas.openxmlformats.org/officeDocument/2006/bibliography" SelectedStyle="\APASixthEditionOfficeOnline.xsl" StyleName="APA" Version="6"/>
+</file>
+
+<file path=customXml/item3.xml><?xml version="1.0" encoding="utf-8"?>
 <?mso-contentType ?>
 <FormTemplates xmlns="http://schemas.microsoft.com/sharepoint/v3/contenttype/forms">
   <Display>DocumentLibraryForm</Display>
@@ -8597,7 +8744,7 @@
 </FormTemplates>
 </file>
 
-<file path=customXml/item2.xml><?xml version="1.0" encoding="utf-8"?>
+<file path=customXml/item4.xml><?xml version="1.0" encoding="utf-8"?>
 <ct:contentTypeSchema xmlns:ct="http://schemas.microsoft.com/office/2006/metadata/contentType" xmlns:ma="http://schemas.microsoft.com/office/2006/metadata/properties/metaAttributes" ct:_="" ma:_="" ma:contentTypeName="Dokument" ma:contentTypeID="0x010100671F769B905C324E9D8729BB11F39196" ma:contentTypeVersion="2" ma:contentTypeDescription="Ein neues Dokument erstellen." ma:contentTypeScope="" ma:versionID="f65286cd5b0c03e6fcc0337f0733126e">
   <xsd:schema xmlns:xsd="http://www.w3.org/2001/XMLSchema" xmlns:xs="http://www.w3.org/2001/XMLSchema" xmlns:p="http://schemas.microsoft.com/office/2006/metadata/properties" xmlns:ns2="002c2250-87b0-41a1-8a63-78dd733826aa" targetNamespace="http://schemas.microsoft.com/office/2006/metadata/properties" ma:root="true" ma:fieldsID="d0036cb42a92dfac19cf6e8445503838" ns2:_="">
     <xsd:import namespace="002c2250-87b0-41a1-8a63-78dd733826aa"/>
@@ -8745,25 +8892,25 @@
 </ct:contentTypeSchema>
 </file>
 
-<file path=customXml/item3.xml><?xml version="1.0" encoding="utf-8"?>
-<p:properties xmlns:p="http://schemas.microsoft.com/office/2006/metadata/properties" xmlns:xsi="http://www.w3.org/2001/XMLSchema-instance" xmlns:pc="http://schemas.microsoft.com/office/infopath/2007/PartnerControls">
-  <documentManagement>
-    <SharedWithUsers xmlns="002c2250-87b0-41a1-8a63-78dd733826aa">
-      <UserInfo>
-        <DisplayName>Jungo Barbara</DisplayName>
-        <AccountId>83</AccountId>
-        <AccountType/>
-      </UserInfo>
-    </SharedWithUsers>
-  </documentManagement>
-</p:properties>
+<file path=customXml/itemProps1.xml><?xml version="1.0" encoding="utf-8"?>
+<ds:datastoreItem xmlns:ds="http://schemas.openxmlformats.org/officeDocument/2006/customXml" ds:itemID="{F0B4656F-51F8-4972-AD41-49371F94FFCE}">
+  <ds:schemaRefs>
+    <ds:schemaRef ds:uri="http://schemas.microsoft.com/office/2006/metadata/properties"/>
+    <ds:schemaRef ds:uri="http://schemas.microsoft.com/office/infopath/2007/PartnerControls"/>
+    <ds:schemaRef ds:uri="002c2250-87b0-41a1-8a63-78dd733826aa"/>
+  </ds:schemaRefs>
+</ds:datastoreItem>
 </file>
 
-<file path=customXml/item4.xml><?xml version="1.0" encoding="utf-8"?>
-<b:Sources xmlns:b="http://schemas.openxmlformats.org/officeDocument/2006/bibliography" xmlns="http://schemas.openxmlformats.org/officeDocument/2006/bibliography" SelectedStyle="\APASixthEditionOfficeOnline.xsl" StyleName="APA" Version="6"/>
+<file path=customXml/itemProps2.xml><?xml version="1.0" encoding="utf-8"?>
+<ds:datastoreItem xmlns:ds="http://schemas.openxmlformats.org/officeDocument/2006/customXml" ds:itemID="{6B539019-8955-485C-BB9F-FE80906DA267}">
+  <ds:schemaRefs>
+    <ds:schemaRef ds:uri="http://schemas.openxmlformats.org/officeDocument/2006/bibliography"/>
+  </ds:schemaRefs>
+</ds:datastoreItem>
 </file>
 
-<file path=customXml/itemProps1.xml><?xml version="1.0" encoding="utf-8"?>
+<file path=customXml/itemProps3.xml><?xml version="1.0" encoding="utf-8"?>
 <ds:datastoreItem xmlns:ds="http://schemas.openxmlformats.org/officeDocument/2006/customXml" ds:itemID="{2DDCF890-D642-4B94-BC70-9C7529F613D7}">
   <ds:schemaRefs>
     <ds:schemaRef ds:uri="http://schemas.microsoft.com/sharepoint/v3/contenttype/forms"/>
@@ -8771,7 +8918,7 @@
 </ds:datastoreItem>
 </file>
 
-<file path=customXml/itemProps2.xml><?xml version="1.0" encoding="utf-8"?>
+<file path=customXml/itemProps4.xml><?xml version="1.0" encoding="utf-8"?>
 <ds:datastoreItem xmlns:ds="http://schemas.openxmlformats.org/officeDocument/2006/customXml" ds:itemID="{AFAC7728-0FF3-4A61-B501-7A1FBB102DD4}">
   <ds:schemaRefs>
     <ds:schemaRef ds:uri="http://schemas.microsoft.com/office/2006/metadata/contentType"/>
@@ -8787,22 +8934,4 @@
     <ds:schemaRef ds:uri="http://schemas.microsoft.com/internal/obd"/>
   </ds:schemaRefs>
 </ds:datastoreItem>
-</file>
-
-<file path=customXml/itemProps3.xml><?xml version="1.0" encoding="utf-8"?>
-<ds:datastoreItem xmlns:ds="http://schemas.openxmlformats.org/officeDocument/2006/customXml" ds:itemID="{F0B4656F-51F8-4972-AD41-49371F94FFCE}">
-  <ds:schemaRefs>
-    <ds:schemaRef ds:uri="http://schemas.microsoft.com/office/2006/metadata/properties"/>
-    <ds:schemaRef ds:uri="http://schemas.microsoft.com/office/infopath/2007/PartnerControls"/>
-    <ds:schemaRef ds:uri="002c2250-87b0-41a1-8a63-78dd733826aa"/>
-  </ds:schemaRefs>
-</ds:datastoreItem>
-</file>
-
-<file path=customXml/itemProps4.xml><?xml version="1.0" encoding="utf-8"?>
-<ds:datastoreItem xmlns:ds="http://schemas.openxmlformats.org/officeDocument/2006/customXml" ds:itemID="{6B539019-8955-485C-BB9F-FE80906DA267}">
-  <ds:schemaRefs>
-    <ds:schemaRef ds:uri="http://schemas.openxmlformats.org/officeDocument/2006/bibliography"/>
-  </ds:schemaRefs>
-</ds:datastoreItem>
 </file>
</xml_diff>